<commit_message>
More Models and Documentaion Changes
</commit_message>
<xml_diff>
--- a/Discussion.docx
+++ b/Discussion.docx
@@ -23,44 +23,84 @@
     <w:p>
       <w:pPr>
         <w:jc w:val="right"/>
+        <w:rPr>
+          <w:i/>
+          <w:sz w:val="18"/>
+        </w:rPr>
       </w:pPr>
       <w:r>
         <w:tab/>
+      </w:r>
+      <w:r>
+        <w:rPr>
+          <w:i/>
+          <w:sz w:val="18"/>
+        </w:rPr>
         <w:t>Justin Pettit</w:t>
       </w:r>
+    </w:p>
+    <w:p>
+      <w:pPr>
+        <w:jc w:val="right"/>
+        <w:rPr>
+          <w:i/>
+          <w:sz w:val="18"/>
+        </w:rPr>
+      </w:pPr>
+      <w:r>
+        <w:rPr>
+          <w:i/>
+          <w:sz w:val="18"/>
+        </w:rPr>
+        <w:t>Daniel Manganaro</w:t>
+      </w:r>
+    </w:p>
+    <w:p>
+      <w:pPr>
+        <w:jc w:val="right"/>
+        <w:rPr>
+          <w:i/>
+          <w:sz w:val="18"/>
+        </w:rPr>
+      </w:pPr>
+      <w:r>
+        <w:rPr>
+          <w:i/>
+          <w:sz w:val="18"/>
+        </w:rPr>
+        <w:t>Samual Lindsay</w:t>
+      </w:r>
+    </w:p>
+    <w:p/>
+    <w:p>
+      <w:r>
+        <w:t>Our game engine loads game assets</w:t>
+      </w:r>
+      <w:r>
+        <w:t>, models, textures, objects and sounds, fairly well, unfortunately this must be hard coded into the game and can’t be loading in using scripts</w:t>
+      </w:r>
+      <w:r>
+        <w:t>,</w:t>
+      </w:r>
+      <w:r>
+        <w:t xml:space="preserve"> </w:t>
+      </w:r>
+      <w:r>
+        <w:t xml:space="preserve">although Lua scripts can be used to create simple AI for the game. We have only used it for a simple AI to travel between </w:t>
+      </w:r>
+      <w:r>
+        <w:t xml:space="preserve">multiple </w:t>
+      </w:r>
+      <w:r>
+        <w:t xml:space="preserve">waypoints, but more complex AI could be implemented through the scripts. </w:t>
+      </w:r>
+      <w:bookmarkStart w:id="0" w:name="_GoBack"/>
+      <w:bookmarkEnd w:id="0"/>
     </w:p>
     <w:p>
       <w:pPr>
         <w:jc w:val="right"/>
       </w:pPr>
-      <w:r>
-        <w:t xml:space="preserve">Daniel </w:t>
-      </w:r>
-      <w:proofErr w:type="spellStart"/>
-      <w:r>
-        <w:t>Manganaro</w:t>
-      </w:r>
-      <w:proofErr w:type="spellEnd"/>
-    </w:p>
-    <w:p>
-      <w:pPr>
-        <w:jc w:val="right"/>
-      </w:pPr>
-      <w:proofErr w:type="spellStart"/>
-      <w:r>
-        <w:t>Samual</w:t>
-      </w:r>
-      <w:proofErr w:type="spellEnd"/>
-      <w:r>
-        <w:t xml:space="preserve"> Lindsay</w:t>
-      </w:r>
-    </w:p>
-    <w:p>
-      <w:pPr>
-        <w:jc w:val="right"/>
-      </w:pPr>
-      <w:bookmarkStart w:id="0" w:name="_GoBack"/>
-      <w:bookmarkEnd w:id="0"/>
     </w:p>
     <w:p/>
     <w:sectPr>

</xml_diff>

<commit_message>
More Documentation and Comments
</commit_message>
<xml_diff>
--- a/Discussion.docx
+++ b/Discussion.docx
@@ -93,6 +93,12 @@
       </w:r>
       <w:r>
         <w:t xml:space="preserve">waypoints, but more complex AI could be implemented through the scripts. </w:t>
+      </w:r>
+    </w:p>
+    <w:p/>
+    <w:p>
+      <w:r>
+        <w:t xml:space="preserve">The water class doesn’t currently work because of when the water is rendered it seems to just increase in height indefinitely. </w:t>
       </w:r>
       <w:bookmarkStart w:id="0" w:name="_GoBack"/>
       <w:bookmarkEnd w:id="0"/>

</xml_diff>